<commit_message>
all inputs complete and formatted
</commit_message>
<xml_diff>
--- a/ReportInputsTemplate.docx
+++ b/ReportInputsTemplate.docx
@@ -1587,6 +1587,14 @@
                 <w:szCs w:val="22"/>
               </w:rPr>
             </w:pPr>
+            <w:r>
+              <w:rPr>
+                <w:rFonts w:ascii="Calibri" w:hAnsi="Calibri" w:cs="Calibri"/>
+                <w:sz w:val="22"/>
+                <w:szCs w:val="22"/>
+              </w:rPr>
+              <w:t>Test 3</w:t>
+            </w:r>
           </w:p>
         </w:tc>
         <w:tc>
@@ -1607,6 +1615,14 @@
                 <w:szCs w:val="22"/>
               </w:rPr>
             </w:pPr>
+            <w:r>
+              <w:rPr>
+                <w:rFonts w:ascii="Calibri" w:hAnsi="Calibri" w:cs="Calibri"/>
+                <w:sz w:val="22"/>
+                <w:szCs w:val="22"/>
+              </w:rPr>
+              <w:t>Test 3</w:t>
+            </w:r>
           </w:p>
         </w:tc>
         <w:tc>
@@ -1627,6 +1643,59 @@
                 <w:szCs w:val="22"/>
               </w:rPr>
             </w:pPr>
+            <w:r>
+              <w:rPr>
+                <w:noProof/>
+              </w:rPr>
+              <w:drawing>
+                <wp:inline distT="0" distB="0" distL="0" distR="0" wp14:anchorId="2E54F6F1" wp14:editId="0DB4F712">
+                  <wp:extent cx="3295650" cy="2466975"/>
+                  <wp:effectExtent l="0" t="0" r="0" b="9525"/>
+                  <wp:docPr id="770338010" name="Picture 1"/>
+                  <wp:cNvGraphicFramePr>
+                    <a:graphicFrameLocks xmlns:a="http://schemas.openxmlformats.org/drawingml/2006/main" noChangeAspect="1"/>
+                  </wp:cNvGraphicFramePr>
+                  <a:graphic xmlns:a="http://schemas.openxmlformats.org/drawingml/2006/main">
+                    <a:graphicData uri="http://schemas.openxmlformats.org/drawingml/2006/picture">
+                      <pic:pic xmlns:pic="http://schemas.openxmlformats.org/drawingml/2006/picture">
+                        <pic:nvPicPr>
+                          <pic:cNvPr id="0" name="Picture 1"/>
+                          <pic:cNvPicPr>
+                            <a:picLocks noChangeAspect="1" noChangeArrowheads="1"/>
+                          </pic:cNvPicPr>
+                        </pic:nvPicPr>
+                        <pic:blipFill>
+                          <a:blip r:embed="rId7">
+                            <a:extLst>
+                              <a:ext uri="{28A0092B-C50C-407E-A947-70E740481C1C}">
+                                <a14:useLocalDpi xmlns:a14="http://schemas.microsoft.com/office/drawing/2010/main" val="0"/>
+                              </a:ext>
+                            </a:extLst>
+                          </a:blip>
+                          <a:srcRect/>
+                          <a:stretch>
+                            <a:fillRect/>
+                          </a:stretch>
+                        </pic:blipFill>
+                        <pic:spPr bwMode="auto">
+                          <a:xfrm>
+                            <a:off x="0" y="0"/>
+                            <a:ext cx="3295650" cy="2466975"/>
+                          </a:xfrm>
+                          <a:prstGeom prst="rect">
+                            <a:avLst/>
+                          </a:prstGeom>
+                          <a:noFill/>
+                          <a:ln>
+                            <a:noFill/>
+                          </a:ln>
+                        </pic:spPr>
+                      </pic:pic>
+                    </a:graphicData>
+                  </a:graphic>
+                </wp:inline>
+              </w:drawing>
+            </w:r>
           </w:p>
         </w:tc>
       </w:tr>
@@ -1653,6 +1722,15 @@
                 <w:szCs w:val="22"/>
               </w:rPr>
             </w:pPr>
+            <w:r>
+              <w:rPr>
+                <w:rFonts w:ascii="Calibri" w:hAnsi="Calibri" w:cs="Calibri"/>
+                <w:sz w:val="22"/>
+                <w:szCs w:val="22"/>
+              </w:rPr>
+              <w:lastRenderedPageBreak/>
+              <w:t>Test 4</w:t>
+            </w:r>
           </w:p>
         </w:tc>
         <w:tc>
@@ -1673,6 +1751,14 @@
                 <w:szCs w:val="22"/>
               </w:rPr>
             </w:pPr>
+            <w:r>
+              <w:rPr>
+                <w:rFonts w:ascii="Calibri" w:hAnsi="Calibri" w:cs="Calibri"/>
+                <w:sz w:val="22"/>
+                <w:szCs w:val="22"/>
+              </w:rPr>
+              <w:t>Test4</w:t>
+            </w:r>
           </w:p>
         </w:tc>
         <w:tc>
@@ -1693,6 +1779,59 @@
                 <w:szCs w:val="22"/>
               </w:rPr>
             </w:pPr>
+            <w:r>
+              <w:rPr>
+                <w:noProof/>
+              </w:rPr>
+              <w:drawing>
+                <wp:inline distT="0" distB="0" distL="0" distR="0" wp14:anchorId="4591C77A" wp14:editId="0F81E3F3">
+                  <wp:extent cx="3295650" cy="2466975"/>
+                  <wp:effectExtent l="0" t="0" r="0" b="9525"/>
+                  <wp:docPr id="457150511" name="Picture 2"/>
+                  <wp:cNvGraphicFramePr>
+                    <a:graphicFrameLocks xmlns:a="http://schemas.openxmlformats.org/drawingml/2006/main" noChangeAspect="1"/>
+                  </wp:cNvGraphicFramePr>
+                  <a:graphic xmlns:a="http://schemas.openxmlformats.org/drawingml/2006/main">
+                    <a:graphicData uri="http://schemas.openxmlformats.org/drawingml/2006/picture">
+                      <pic:pic xmlns:pic="http://schemas.openxmlformats.org/drawingml/2006/picture">
+                        <pic:nvPicPr>
+                          <pic:cNvPr id="0" name="Picture 3"/>
+                          <pic:cNvPicPr>
+                            <a:picLocks noChangeAspect="1" noChangeArrowheads="1"/>
+                          </pic:cNvPicPr>
+                        </pic:nvPicPr>
+                        <pic:blipFill>
+                          <a:blip r:embed="rId8">
+                            <a:extLst>
+                              <a:ext uri="{28A0092B-C50C-407E-A947-70E740481C1C}">
+                                <a14:useLocalDpi xmlns:a14="http://schemas.microsoft.com/office/drawing/2010/main" val="0"/>
+                              </a:ext>
+                            </a:extLst>
+                          </a:blip>
+                          <a:srcRect/>
+                          <a:stretch>
+                            <a:fillRect/>
+                          </a:stretch>
+                        </pic:blipFill>
+                        <pic:spPr bwMode="auto">
+                          <a:xfrm>
+                            <a:off x="0" y="0"/>
+                            <a:ext cx="3295650" cy="2466975"/>
+                          </a:xfrm>
+                          <a:prstGeom prst="rect">
+                            <a:avLst/>
+                          </a:prstGeom>
+                          <a:noFill/>
+                          <a:ln>
+                            <a:noFill/>
+                          </a:ln>
+                        </pic:spPr>
+                      </pic:pic>
+                    </a:graphicData>
+                  </a:graphic>
+                </wp:inline>
+              </w:drawing>
+            </w:r>
           </w:p>
         </w:tc>
       </w:tr>

</xml_diff>